<commit_message>
Update guide for installing Intellij IDEA
</commit_message>
<xml_diff>
--- a/Team/Software Guide.docx
+++ b/Team/Software Guide.docx
@@ -247,8 +247,6 @@
         </w:rPr>
         <w:t>https://slack.com/apps</w:t>
       </w:r>
-      <w:bookmarkStart w:id="0" w:name="_GoBack"/>
-      <w:bookmarkEnd w:id="0"/>
     </w:p>
     <w:p>
       <w:pPr>
@@ -317,24 +315,57 @@
     </w:p>
     <w:p>
       <w:pPr>
-        <w:rPr>
-          <w:color w:val="C00000"/>
+        <w:pStyle w:val="ListParagraph"/>
+        <w:numPr>
+          <w:ilvl w:val="0"/>
+          <w:numId w:val="2"/>
+        </w:numPr>
+        <w:rPr>
+          <w:color w:val="000000" w:themeColor="text1"/>
+          <w:lang w:val="vi-VN"/>
+        </w:rPr>
+      </w:pPr>
+      <w:r>
+        <w:rPr>
+          <w:color w:val="000000" w:themeColor="text1"/>
+          <w:lang w:val="vi-VN"/>
+        </w:rPr>
+        <w:t xml:space="preserve">Install Intellij Utimate and register Student License: Reading </w:t>
+      </w:r>
+      <w:r>
+        <w:rPr>
+          <w:b/>
+          <w:color w:val="000000" w:themeColor="text1"/>
+          <w:lang w:val="vi-VN"/>
+        </w:rPr>
+        <w:t>Guide For IntelliJ</w:t>
+      </w:r>
+      <w:r>
+        <w:rPr>
+          <w:b/>
+          <w:color w:val="000000" w:themeColor="text1"/>
+          <w:lang w:val="vi-VN"/>
+        </w:rPr>
+        <w:t xml:space="preserve"> (DatNT)</w:t>
+      </w:r>
+    </w:p>
+    <w:p>
+      <w:pPr>
+        <w:pStyle w:val="ListParagraph"/>
+        <w:numPr>
+          <w:ilvl w:val="0"/>
+          <w:numId w:val="2"/>
+        </w:numPr>
+        <w:rPr>
+          <w:color w:val="000000" w:themeColor="text1"/>
           <w:sz w:val="28"/>
           <w:szCs w:val="28"/>
           <w:u w:val="single"/>
           <w:lang w:val="vi-VN"/>
         </w:rPr>
       </w:pPr>
-      <w:r>
-        <w:rPr>
-          <w:color w:val="C00000"/>
-          <w:sz w:val="28"/>
-          <w:szCs w:val="28"/>
-          <w:u w:val="single"/>
-          <w:lang w:val="vi-VN"/>
-        </w:rPr>
-        <w:t xml:space="preserve">TBA </w:t>
-      </w:r>
+      <w:bookmarkStart w:id="0" w:name="_GoBack"/>
+      <w:bookmarkEnd w:id="0"/>
     </w:p>
     <w:sectPr>
       <w:pgSz w:w="12240" w:h="15840"/>
@@ -349,6 +380,95 @@
 <file path=word/numbering.xml><?xml version="1.0" encoding="utf-8"?>
 <w:numbering xmlns:wpc="http://schemas.microsoft.com/office/word/2010/wordprocessingCanvas" xmlns:mo="http://schemas.microsoft.com/office/mac/office/2008/main" xmlns:mc="http://schemas.openxmlformats.org/markup-compatibility/2006" xmlns:mv="urn:schemas-microsoft-com:mac:vml" xmlns:o="urn:schemas-microsoft-com:office:office" xmlns:r="http://schemas.openxmlformats.org/officeDocument/2006/relationships" xmlns:m="http://schemas.openxmlformats.org/officeDocument/2006/math" xmlns:v="urn:schemas-microsoft-com:vml" xmlns:wp14="http://schemas.microsoft.com/office/word/2010/wordprocessingDrawing" xmlns:wp="http://schemas.openxmlformats.org/drawingml/2006/wordprocessingDrawing" xmlns:w10="urn:schemas-microsoft-com:office:word" xmlns:w="http://schemas.openxmlformats.org/wordprocessingml/2006/main" xmlns:w14="http://schemas.microsoft.com/office/word/2010/wordml" xmlns:w15="http://schemas.microsoft.com/office/word/2012/wordml" xmlns:wpg="http://schemas.microsoft.com/office/word/2010/wordprocessingGroup" xmlns:wpi="http://schemas.microsoft.com/office/word/2010/wordprocessingInk" xmlns:wne="http://schemas.microsoft.com/office/word/2006/wordml" xmlns:wps="http://schemas.microsoft.com/office/word/2010/wordprocessingShape" mc:Ignorable="w14 w15 wp14">
   <w:abstractNum w:abstractNumId="0">
+    <w:nsid w:val="64D91FE4"/>
+    <w:multiLevelType w:val="hybridMultilevel"/>
+    <w:tmpl w:val="7DCC583A"/>
+    <w:lvl w:ilvl="0" w:tplc="0409000F">
+      <w:start w:val="1"/>
+      <w:numFmt w:val="decimal"/>
+      <w:lvlText w:val="%1."/>
+      <w:lvlJc w:val="left"/>
+      <w:pPr>
+        <w:ind w:left="720" w:hanging="360"/>
+      </w:pPr>
+      <w:rPr>
+        <w:rFonts w:hint="default"/>
+      </w:rPr>
+    </w:lvl>
+    <w:lvl w:ilvl="1" w:tplc="04090019" w:tentative="1">
+      <w:start w:val="1"/>
+      <w:numFmt w:val="lowerLetter"/>
+      <w:lvlText w:val="%2."/>
+      <w:lvlJc w:val="left"/>
+      <w:pPr>
+        <w:ind w:left="1440" w:hanging="360"/>
+      </w:pPr>
+    </w:lvl>
+    <w:lvl w:ilvl="2" w:tplc="0409001B" w:tentative="1">
+      <w:start w:val="1"/>
+      <w:numFmt w:val="lowerRoman"/>
+      <w:lvlText w:val="%3."/>
+      <w:lvlJc w:val="right"/>
+      <w:pPr>
+        <w:ind w:left="2160" w:hanging="180"/>
+      </w:pPr>
+    </w:lvl>
+    <w:lvl w:ilvl="3" w:tplc="0409000F" w:tentative="1">
+      <w:start w:val="1"/>
+      <w:numFmt w:val="decimal"/>
+      <w:lvlText w:val="%4."/>
+      <w:lvlJc w:val="left"/>
+      <w:pPr>
+        <w:ind w:left="2880" w:hanging="360"/>
+      </w:pPr>
+    </w:lvl>
+    <w:lvl w:ilvl="4" w:tplc="04090019" w:tentative="1">
+      <w:start w:val="1"/>
+      <w:numFmt w:val="lowerLetter"/>
+      <w:lvlText w:val="%5."/>
+      <w:lvlJc w:val="left"/>
+      <w:pPr>
+        <w:ind w:left="3600" w:hanging="360"/>
+      </w:pPr>
+    </w:lvl>
+    <w:lvl w:ilvl="5" w:tplc="0409001B" w:tentative="1">
+      <w:start w:val="1"/>
+      <w:numFmt w:val="lowerRoman"/>
+      <w:lvlText w:val="%6."/>
+      <w:lvlJc w:val="right"/>
+      <w:pPr>
+        <w:ind w:left="4320" w:hanging="180"/>
+      </w:pPr>
+    </w:lvl>
+    <w:lvl w:ilvl="6" w:tplc="0409000F" w:tentative="1">
+      <w:start w:val="1"/>
+      <w:numFmt w:val="decimal"/>
+      <w:lvlText w:val="%7."/>
+      <w:lvlJc w:val="left"/>
+      <w:pPr>
+        <w:ind w:left="5040" w:hanging="360"/>
+      </w:pPr>
+    </w:lvl>
+    <w:lvl w:ilvl="7" w:tplc="04090019" w:tentative="1">
+      <w:start w:val="1"/>
+      <w:numFmt w:val="lowerLetter"/>
+      <w:lvlText w:val="%8."/>
+      <w:lvlJc w:val="left"/>
+      <w:pPr>
+        <w:ind w:left="5760" w:hanging="360"/>
+      </w:pPr>
+    </w:lvl>
+    <w:lvl w:ilvl="8" w:tplc="0409001B" w:tentative="1">
+      <w:start w:val="1"/>
+      <w:numFmt w:val="lowerRoman"/>
+      <w:lvlText w:val="%9."/>
+      <w:lvlJc w:val="right"/>
+      <w:pPr>
+        <w:ind w:left="6480" w:hanging="180"/>
+      </w:pPr>
+    </w:lvl>
+  </w:abstractNum>
+  <w:abstractNum w:abstractNumId="1">
     <w:nsid w:val="6AAF7C6D"/>
     <w:multiLevelType w:val="hybridMultilevel"/>
     <w:tmpl w:val="013A836A"/>
@@ -438,6 +558,9 @@
     </w:lvl>
   </w:abstractNum>
   <w:num w:numId="1">
+    <w:abstractNumId w:val="1"/>
+  </w:num>
+  <w:num w:numId="2">
     <w:abstractNumId w:val="0"/>
   </w:num>
 </w:numbering>

</xml_diff>

<commit_message>
Add tasks for Configuration
</commit_message>
<xml_diff>
--- a/Team/Software Guide.docx
+++ b/Team/Software Guide.docx
@@ -1,6 +1,6 @@
 
 <file path=word/document.xml><?xml version="1.0" encoding="utf-8"?>
-<w:document xmlns:wpc="http://schemas.microsoft.com/office/word/2010/wordprocessingCanvas" xmlns:mo="http://schemas.microsoft.com/office/mac/office/2008/main" xmlns:mc="http://schemas.openxmlformats.org/markup-compatibility/2006" xmlns:mv="urn:schemas-microsoft-com:mac:vml" xmlns:o="urn:schemas-microsoft-com:office:office" xmlns:r="http://schemas.openxmlformats.org/officeDocument/2006/relationships" xmlns:m="http://schemas.openxmlformats.org/officeDocument/2006/math" xmlns:v="urn:schemas-microsoft-com:vml" xmlns:wp14="http://schemas.microsoft.com/office/word/2010/wordprocessingDrawing" xmlns:wp="http://schemas.openxmlformats.org/drawingml/2006/wordprocessingDrawing" xmlns:w10="urn:schemas-microsoft-com:office:word" xmlns:w="http://schemas.openxmlformats.org/wordprocessingml/2006/main" xmlns:w14="http://schemas.microsoft.com/office/word/2010/wordml" xmlns:w15="http://schemas.microsoft.com/office/word/2012/wordml" xmlns:wpg="http://schemas.microsoft.com/office/word/2010/wordprocessingGroup" xmlns:wpi="http://schemas.microsoft.com/office/word/2010/wordprocessingInk" xmlns:wne="http://schemas.microsoft.com/office/word/2006/wordml" xmlns:wps="http://schemas.microsoft.com/office/word/2010/wordprocessingShape" mc:Ignorable="w14 w15 wp14">
+<w:document xmlns:wpc="http://schemas.microsoft.com/office/word/2010/wordprocessingCanvas" xmlns:mc="http://schemas.openxmlformats.org/markup-compatibility/2006" xmlns:o="urn:schemas-microsoft-com:office:office" xmlns:r="http://schemas.openxmlformats.org/officeDocument/2006/relationships" xmlns:m="http://schemas.openxmlformats.org/officeDocument/2006/math" xmlns:v="urn:schemas-microsoft-com:vml" xmlns:wp14="http://schemas.microsoft.com/office/word/2010/wordprocessingDrawing" xmlns:wp="http://schemas.openxmlformats.org/drawingml/2006/wordprocessingDrawing" xmlns:w10="urn:schemas-microsoft-com:office:word" xmlns:w="http://schemas.openxmlformats.org/wordprocessingml/2006/main" xmlns:w14="http://schemas.microsoft.com/office/word/2010/wordml" xmlns:w15="http://schemas.microsoft.com/office/word/2012/wordml" xmlns:wpg="http://schemas.microsoft.com/office/word/2010/wordprocessingGroup" xmlns:wpi="http://schemas.microsoft.com/office/word/2010/wordprocessingInk" xmlns:wne="http://schemas.microsoft.com/office/word/2006/wordml" xmlns:wps="http://schemas.microsoft.com/office/word/2010/wordprocessingShape" mc:Ignorable="w14 w15 wp14">
   <w:body>
     <w:p>
       <w:pPr>
@@ -358,14 +358,244 @@
         </w:numPr>
         <w:rPr>
           <w:color w:val="000000" w:themeColor="text1"/>
-          <w:sz w:val="28"/>
+          <w:lang w:val="vi-VN"/>
+        </w:rPr>
+      </w:pPr>
+      <w:r>
+        <w:rPr>
+          <w:color w:val="000000" w:themeColor="text1"/>
+        </w:rPr>
+        <w:t>Install Android Studio</w:t>
+      </w:r>
+    </w:p>
+    <w:p>
+      <w:pPr>
+        <w:pStyle w:val="ListParagraph"/>
+        <w:numPr>
+          <w:ilvl w:val="0"/>
+          <w:numId w:val="2"/>
+        </w:numPr>
+        <w:rPr>
+          <w:color w:val="000000" w:themeColor="text1"/>
+          <w:lang w:val="vi-VN"/>
+        </w:rPr>
+      </w:pPr>
+      <w:r>
+        <w:rPr>
+          <w:color w:val="000000" w:themeColor="text1"/>
+        </w:rPr>
+        <w:t>Create Wear Virtual Device</w:t>
+      </w:r>
+    </w:p>
+    <w:p>
+      <w:pPr>
+        <w:pStyle w:val="ListParagraph"/>
+        <w:numPr>
+          <w:ilvl w:val="0"/>
+          <w:numId w:val="2"/>
+        </w:numPr>
+        <w:rPr>
+          <w:color w:val="000000" w:themeColor="text1"/>
           <w:szCs w:val="28"/>
           <w:u w:val="single"/>
           <w:lang w:val="vi-VN"/>
         </w:rPr>
       </w:pPr>
+      <w:r>
+        <w:rPr>
+          <w:color w:val="000000" w:themeColor="text1"/>
+          <w:szCs w:val="28"/>
+        </w:rPr>
+        <w:t>Install Features Android from Android SDK Manager below:</w:t>
+      </w:r>
+    </w:p>
+    <w:p>
+      <w:pPr>
+        <w:pStyle w:val="ListParagraph"/>
+        <w:numPr>
+          <w:ilvl w:val="1"/>
+          <w:numId w:val="2"/>
+        </w:numPr>
+        <w:rPr>
+          <w:color w:val="000000" w:themeColor="text1"/>
+          <w:szCs w:val="28"/>
+          <w:u w:val="single"/>
+          <w:lang w:val="vi-VN"/>
+        </w:rPr>
+      </w:pPr>
+      <w:r>
+        <w:rPr>
+          <w:rFonts w:cs="Segoe Print"/>
+          <w:sz w:val="22"/>
+          <w:szCs w:val="22"/>
+        </w:rPr>
+        <w:t>Tool: SDK Tools, SDK Platform Tools, Build Tools(23,22,21)</w:t>
+      </w:r>
+    </w:p>
+    <w:p>
+      <w:pPr>
+        <w:pStyle w:val="ListParagraph"/>
+        <w:numPr>
+          <w:ilvl w:val="1"/>
+          <w:numId w:val="2"/>
+        </w:numPr>
+        <w:rPr>
+          <w:color w:val="000000" w:themeColor="text1"/>
+          <w:szCs w:val="28"/>
+          <w:u w:val="single"/>
+          <w:lang w:val="vi-VN"/>
+        </w:rPr>
+      </w:pPr>
+      <w:r>
+        <w:rPr>
+          <w:rFonts w:cs="Segoe Print"/>
+          <w:sz w:val="22"/>
+          <w:szCs w:val="22"/>
+        </w:rPr>
+        <w:t>Extras: Get All</w:t>
+      </w:r>
+    </w:p>
+    <w:p>
+      <w:pPr>
+        <w:pStyle w:val="ListParagraph"/>
+        <w:numPr>
+          <w:ilvl w:val="1"/>
+          <w:numId w:val="2"/>
+        </w:numPr>
+        <w:rPr>
+          <w:color w:val="000000" w:themeColor="text1"/>
+          <w:szCs w:val="28"/>
+          <w:u w:val="single"/>
+          <w:lang w:val="vi-VN"/>
+        </w:rPr>
+      </w:pPr>
+      <w:r>
+        <w:rPr>
+          <w:rFonts w:cs="Segoe Print"/>
+          <w:sz w:val="22"/>
+          <w:szCs w:val="22"/>
+        </w:rPr>
+        <w:t>Install</w:t>
+      </w:r>
+      <w:r>
+        <w:rPr>
+          <w:rFonts w:cs="Segoe Print"/>
+          <w:sz w:val="22"/>
+          <w:szCs w:val="22"/>
+        </w:rPr>
+        <w:t xml:space="preserve"> Android 5.1.1 API 22 (except Documentation, Samples, Source for Android SDK, Android TV)</w:t>
+      </w:r>
+    </w:p>
+    <w:p>
+      <w:pPr>
+        <w:pStyle w:val="ListParagraph"/>
+        <w:numPr>
+          <w:ilvl w:val="0"/>
+          <w:numId w:val="2"/>
+        </w:numPr>
+        <w:rPr>
+          <w:color w:val="000000" w:themeColor="text1"/>
+          <w:u w:val="single"/>
+          <w:lang w:val="vi-VN"/>
+        </w:rPr>
+      </w:pPr>
+      <w:r>
+        <w:rPr>
+          <w:rFonts w:cs="Segoe Print"/>
+        </w:rPr>
+        <w:t>Import project IntelliJ</w:t>
+      </w:r>
+    </w:p>
+    <w:p>
+      <w:pPr>
+        <w:pStyle w:val="ListParagraph"/>
+        <w:numPr>
+          <w:ilvl w:val="0"/>
+          <w:numId w:val="2"/>
+        </w:numPr>
+        <w:rPr>
+          <w:color w:val="000000" w:themeColor="text1"/>
+          <w:u w:val="single"/>
+          <w:lang w:val="vi-VN"/>
+        </w:rPr>
+      </w:pPr>
+      <w:r>
+        <w:rPr>
+          <w:rFonts w:cs="Segoe Print"/>
+        </w:rPr>
+        <w:t>Import project Android</w:t>
+      </w:r>
+    </w:p>
+    <w:p>
+      <w:pPr>
+        <w:pStyle w:val="ListParagraph"/>
+        <w:numPr>
+          <w:ilvl w:val="0"/>
+          <w:numId w:val="2"/>
+        </w:numPr>
+        <w:rPr>
+          <w:color w:val="000000" w:themeColor="text1"/>
+          <w:u w:val="single"/>
+          <w:lang w:val="vi-VN"/>
+        </w:rPr>
+      </w:pPr>
+      <w:r>
+        <w:rPr>
+          <w:rFonts w:cs="Segoe Print"/>
+        </w:rPr>
+        <w:t>Set up R</w:t>
+      </w:r>
+      <w:r>
+        <w:rPr>
+          <w:rFonts w:cs="Segoe Print"/>
+        </w:rPr>
+        <w:t xml:space="preserve">eal </w:t>
+      </w:r>
+      <w:r>
+        <w:rPr>
+          <w:rFonts w:cs="Segoe Print"/>
+        </w:rPr>
+        <w:t>D</w:t>
+      </w:r>
+      <w:r>
+        <w:rPr>
+          <w:rFonts w:cs="Segoe Print"/>
+        </w:rPr>
+        <w:t>evice to run Android App</w:t>
+      </w:r>
+    </w:p>
+    <w:p>
+      <w:pPr>
+        <w:pStyle w:val="ListParagraph"/>
+        <w:numPr>
+          <w:ilvl w:val="0"/>
+          <w:numId w:val="2"/>
+        </w:numPr>
+        <w:rPr>
+          <w:color w:val="000000" w:themeColor="text1"/>
+          <w:u w:val="single"/>
+          <w:lang w:val="vi-VN"/>
+        </w:rPr>
+      </w:pPr>
+      <w:r>
+        <w:rPr>
+          <w:rFonts w:cs="Segoe Print"/>
+        </w:rPr>
+        <w:t>Install MySQL</w:t>
+      </w:r>
       <w:bookmarkStart w:id="0" w:name="_GoBack"/>
       <w:bookmarkEnd w:id="0"/>
+    </w:p>
+    <w:p>
+      <w:pPr>
+        <w:pStyle w:val="ListParagraph"/>
+        <w:rPr>
+          <w:color w:val="000000" w:themeColor="text1"/>
+          <w:szCs w:val="28"/>
+          <w:u w:val="single"/>
+          <w:lang w:val="vi-VN"/>
+        </w:rPr>
+      </w:pPr>
     </w:p>
     <w:sectPr>
       <w:pgSz w:w="12240" w:h="15840"/>
@@ -378,7 +608,7 @@
 </file>
 
 <file path=word/numbering.xml><?xml version="1.0" encoding="utf-8"?>
-<w:numbering xmlns:wpc="http://schemas.microsoft.com/office/word/2010/wordprocessingCanvas" xmlns:mo="http://schemas.microsoft.com/office/mac/office/2008/main" xmlns:mc="http://schemas.openxmlformats.org/markup-compatibility/2006" xmlns:mv="urn:schemas-microsoft-com:mac:vml" xmlns:o="urn:schemas-microsoft-com:office:office" xmlns:r="http://schemas.openxmlformats.org/officeDocument/2006/relationships" xmlns:m="http://schemas.openxmlformats.org/officeDocument/2006/math" xmlns:v="urn:schemas-microsoft-com:vml" xmlns:wp14="http://schemas.microsoft.com/office/word/2010/wordprocessingDrawing" xmlns:wp="http://schemas.openxmlformats.org/drawingml/2006/wordprocessingDrawing" xmlns:w10="urn:schemas-microsoft-com:office:word" xmlns:w="http://schemas.openxmlformats.org/wordprocessingml/2006/main" xmlns:w14="http://schemas.microsoft.com/office/word/2010/wordml" xmlns:w15="http://schemas.microsoft.com/office/word/2012/wordml" xmlns:wpg="http://schemas.microsoft.com/office/word/2010/wordprocessingGroup" xmlns:wpi="http://schemas.microsoft.com/office/word/2010/wordprocessingInk" xmlns:wne="http://schemas.microsoft.com/office/word/2006/wordml" xmlns:wps="http://schemas.microsoft.com/office/word/2010/wordprocessingShape" mc:Ignorable="w14 w15 wp14">
+<w:numbering xmlns:wpc="http://schemas.microsoft.com/office/word/2010/wordprocessingCanvas" xmlns:mc="http://schemas.openxmlformats.org/markup-compatibility/2006" xmlns:o="urn:schemas-microsoft-com:office:office" xmlns:r="http://schemas.openxmlformats.org/officeDocument/2006/relationships" xmlns:m="http://schemas.openxmlformats.org/officeDocument/2006/math" xmlns:v="urn:schemas-microsoft-com:vml" xmlns:wp14="http://schemas.microsoft.com/office/word/2010/wordprocessingDrawing" xmlns:wp="http://schemas.openxmlformats.org/drawingml/2006/wordprocessingDrawing" xmlns:w10="urn:schemas-microsoft-com:office:word" xmlns:w="http://schemas.openxmlformats.org/wordprocessingml/2006/main" xmlns:w14="http://schemas.microsoft.com/office/word/2010/wordml" xmlns:w15="http://schemas.microsoft.com/office/word/2012/wordml" xmlns:wpg="http://schemas.microsoft.com/office/word/2010/wordprocessingGroup" xmlns:wpi="http://schemas.microsoft.com/office/word/2010/wordprocessingInk" xmlns:wne="http://schemas.microsoft.com/office/word/2006/wordml" xmlns:wps="http://schemas.microsoft.com/office/word/2010/wordprocessingShape" mc:Ignorable="w14 w15 wp14">
   <w:abstractNum w:abstractNumId="0">
     <w:nsid w:val="64D91FE4"/>
     <w:multiLevelType w:val="hybridMultilevel"/>
@@ -395,7 +625,7 @@
         <w:rFonts w:hint="default"/>
       </w:rPr>
     </w:lvl>
-    <w:lvl w:ilvl="1" w:tplc="04090019" w:tentative="1">
+    <w:lvl w:ilvl="1" w:tplc="04090019">
       <w:start w:val="1"/>
       <w:numFmt w:val="lowerLetter"/>
       <w:lvlText w:val="%2."/>
@@ -579,7 +809,7 @@
     </w:rPrDefault>
     <w:pPrDefault/>
   </w:docDefaults>
-  <w:latentStyles w:defLockedState="0" w:defUIPriority="99" w:defSemiHidden="0" w:defUnhideWhenUsed="0" w:defQFormat="0" w:count="380">
+  <w:latentStyles w:defLockedState="0" w:defUIPriority="99" w:defSemiHidden="0" w:defUnhideWhenUsed="0" w:defQFormat="0" w:count="371">
     <w:lsdException w:name="Normal" w:uiPriority="0" w:qFormat="1"/>
     <w:lsdException w:name="heading 1" w:uiPriority="9" w:qFormat="1"/>
     <w:lsdException w:name="heading 2" w:semiHidden="1" w:uiPriority="9" w:unhideWhenUsed="1" w:qFormat="1"/>
@@ -736,15 +966,6 @@
     <w:lsdException w:name="Balloon Text" w:semiHidden="1" w:unhideWhenUsed="1"/>
     <w:lsdException w:name="Table Grid" w:uiPriority="39"/>
     <w:lsdException w:name="Table Theme" w:semiHidden="1" w:unhideWhenUsed="1"/>
-    <w:lsdException w:name="Note Level 1" w:semiHidden="1" w:unhideWhenUsed="1"/>
-    <w:lsdException w:name="Note Level 2" w:semiHidden="1" w:unhideWhenUsed="1"/>
-    <w:lsdException w:name="Note Level 3" w:semiHidden="1" w:unhideWhenUsed="1"/>
-    <w:lsdException w:name="Note Level 4" w:semiHidden="1" w:unhideWhenUsed="1"/>
-    <w:lsdException w:name="Note Level 5" w:semiHidden="1" w:unhideWhenUsed="1"/>
-    <w:lsdException w:name="Note Level 6" w:semiHidden="1" w:unhideWhenUsed="1"/>
-    <w:lsdException w:name="Note Level 7" w:semiHidden="1" w:unhideWhenUsed="1"/>
-    <w:lsdException w:name="Note Level 8" w:semiHidden="1" w:unhideWhenUsed="1"/>
-    <w:lsdException w:name="Note Level 9" w:semiHidden="1" w:unhideWhenUsed="1"/>
     <w:lsdException w:name="Placeholder Text" w:semiHidden="1"/>
     <w:lsdException w:name="No Spacing" w:uiPriority="1" w:qFormat="1"/>
     <w:lsdException w:name="Light Shading" w:uiPriority="60"/>

</xml_diff>